<commit_message>
Fix: Corregir hipervinculo faltante
</commit_message>
<xml_diff>
--- a/Docs/Carpeta técnica.docx
+++ b/Docs/Carpeta técnica.docx
@@ -2057,7 +2057,25 @@
           <w:sz w:val="30"/>
           <w:szCs w:val="30"/>
         </w:rPr>
-        <w:t xml:space="preserve"> de temperatura, reconocimiento facial, registro de asistencia y un indicador de funcionamiento para cada sensor. Este cuenta con un enfoque a la modularidad del sistema.</w:t>
+        <w:t xml:space="preserve"> de temperatura, reconocimiento facial, registro de asistencia y un indicador de funcionamiento para cada sensor. Este cuenta con un enfoque </w:t>
+      </w:r>
+      <w:proofErr w:type="gramStart"/>
+      <w:r>
+        <w:rPr>
+          <w:rFonts w:ascii="Arial" w:eastAsia="Arial" w:hAnsi="Arial" w:cs="Arial"/>
+          <w:sz w:val="30"/>
+          <w:szCs w:val="30"/>
+        </w:rPr>
+        <w:t>a la modularidad</w:t>
+      </w:r>
+      <w:proofErr w:type="gramEnd"/>
+      <w:r>
+        <w:rPr>
+          <w:rFonts w:ascii="Arial" w:eastAsia="Arial" w:hAnsi="Arial" w:cs="Arial"/>
+          <w:sz w:val="30"/>
+          <w:szCs w:val="30"/>
+        </w:rPr>
+        <w:t xml:space="preserve"> del sistema.</w:t>
       </w:r>
     </w:p>
     <w:p>
@@ -6388,7 +6406,7 @@
           <w:szCs w:val="30"/>
         </w:rPr>
       </w:pPr>
-      <w:hyperlink r:id="rId35">
+      <w:hyperlink r:id="rId35" w:history="1">
         <w:r>
           <w:rPr>
             <w:rStyle w:val="Hipervnculo"/>
@@ -6398,22 +6416,8 @@
             <w:sz w:val="30"/>
             <w:szCs w:val="30"/>
           </w:rPr>
-          <w:t>Modelos 3D</w:t>
+          <w:t>Mod</w:t>
         </w:r>
-      </w:hyperlink>
-    </w:p>
-    <w:p>
-      <w:pPr>
-        <w:ind w:left="708"/>
-        <w:rPr>
-          <w:rFonts w:ascii="Arial" w:eastAsia="Arial" w:hAnsi="Arial" w:cs="Arial"/>
-          <w:b/>
-          <w:bCs/>
-          <w:sz w:val="30"/>
-          <w:szCs w:val="30"/>
-        </w:rPr>
-      </w:pPr>
-      <w:hyperlink r:id="rId36">
         <w:r>
           <w:rPr>
             <w:rStyle w:val="Hipervnculo"/>
@@ -6423,7 +6427,65 @@
             <w:sz w:val="30"/>
             <w:szCs w:val="30"/>
           </w:rPr>
-          <w:t xml:space="preserve">Circuitos y </w:t>
+          <w:t>e</w:t>
+        </w:r>
+        <w:r>
+          <w:rPr>
+            <w:rStyle w:val="Hipervnculo"/>
+            <w:rFonts w:ascii="Arial" w:eastAsia="Arial" w:hAnsi="Arial" w:cs="Arial"/>
+            <w:b/>
+            <w:bCs/>
+            <w:sz w:val="30"/>
+            <w:szCs w:val="30"/>
+          </w:rPr>
+          <w:t>los 3D</w:t>
+        </w:r>
+      </w:hyperlink>
+    </w:p>
+    <w:p>
+      <w:pPr>
+        <w:ind w:left="708"/>
+        <w:rPr>
+          <w:rFonts w:ascii="Arial" w:eastAsia="Arial" w:hAnsi="Arial" w:cs="Arial"/>
+          <w:b/>
+          <w:bCs/>
+          <w:sz w:val="30"/>
+          <w:szCs w:val="30"/>
+        </w:rPr>
+      </w:pPr>
+      <w:hyperlink r:id="rId36" w:history="1">
+        <w:r>
+          <w:rPr>
+            <w:rStyle w:val="Hipervnculo"/>
+            <w:rFonts w:ascii="Arial" w:eastAsia="Arial" w:hAnsi="Arial" w:cs="Arial"/>
+            <w:b/>
+            <w:bCs/>
+            <w:sz w:val="30"/>
+            <w:szCs w:val="30"/>
+          </w:rPr>
+          <w:t xml:space="preserve">Circuitos </w:t>
+        </w:r>
+        <w:r>
+          <w:rPr>
+            <w:rStyle w:val="Hipervnculo"/>
+            <w:rFonts w:ascii="Arial" w:eastAsia="Arial" w:hAnsi="Arial" w:cs="Arial"/>
+            <w:b/>
+            <w:bCs/>
+            <w:sz w:val="30"/>
+            <w:szCs w:val="30"/>
+          </w:rPr>
+          <w:t>y</w:t>
+        </w:r>
+        <w:r>
+          <w:rPr>
+            <w:rStyle w:val="Hipervnculo"/>
+            <w:rFonts w:ascii="Arial" w:eastAsia="Arial" w:hAnsi="Arial" w:cs="Arial"/>
+            <w:b/>
+            <w:bCs/>
+            <w:sz w:val="30"/>
+            <w:szCs w:val="30"/>
+          </w:rPr>
+          <w:t xml:space="preserve"> </w:t>
         </w:r>
         <w:proofErr w:type="spellStart"/>
         <w:r>
@@ -6451,7 +6513,7 @@
           <w:szCs w:val="30"/>
         </w:rPr>
       </w:pPr>
-      <w:hyperlink r:id="rId37">
+      <w:hyperlink r:id="rId37" w:history="1">
         <w:r>
           <w:rPr>
             <w:rStyle w:val="Hipervnculo"/>
@@ -6461,7 +6523,7 @@
             <w:sz w:val="30"/>
             <w:szCs w:val="30"/>
           </w:rPr>
-          <w:t>Script</w:t>
+          <w:t>Software</w:t>
         </w:r>
       </w:hyperlink>
       <w:r>
@@ -8699,6 +8761,30 @@
       <w:spacing w:after="0" w:line="240" w:lineRule="auto"/>
     </w:pPr>
   </w:style>
+  <w:style w:type="character" w:styleId="Mencinsinresolver">
+    <w:name w:val="Unresolved Mention"/>
+    <w:basedOn w:val="Fuentedeprrafopredeter"/>
+    <w:uiPriority w:val="99"/>
+    <w:semiHidden/>
+    <w:unhideWhenUsed/>
+    <w:rsid w:val="002C435B"/>
+    <w:rPr>
+      <w:color w:val="605E5C"/>
+      <w:shd w:val="clear" w:color="auto" w:fill="E1DFDD"/>
+    </w:rPr>
+  </w:style>
+  <w:style w:type="character" w:styleId="Hipervnculovisitado">
+    <w:name w:val="FollowedHyperlink"/>
+    <w:basedOn w:val="Fuentedeprrafopredeter"/>
+    <w:uiPriority w:val="99"/>
+    <w:semiHidden/>
+    <w:unhideWhenUsed/>
+    <w:rsid w:val="002C435B"/>
+    <w:rPr>
+      <w:color w:val="954F72" w:themeColor="followedHyperlink"/>
+      <w:u w:val="single"/>
+    </w:rPr>
+  </w:style>
 </w:styles>
 </file>
 

</xml_diff>